<commit_message>
Added completed assignment for week4
</commit_message>
<xml_diff>
--- a/Week4/CS361 - Assignment 5 Template.docx
+++ b/Week4/CS361 - Assignment 5 Template.docx
@@ -151,14 +151,7 @@
           <w:sz w:val="24"/>
           <w:szCs w:val="24"/>
         </w:rPr>
-        <w:t xml:space="preserve">Learn how microservices work in the real world by (1) researching a software product that uses the microservices architecture and (2) implementing a microservices communication pipe </w:t>
-      </w:r>
-      <w:r>
-        <w:rPr>
-          <w:sz w:val="24"/>
-          <w:szCs w:val="24"/>
-        </w:rPr>
-        <w:t>that is NOT text files.</w:t>
+        <w:t>Learn how microservices work in the real world by (1) researching a software product that uses the microservices architecture and (2) implementing a microservices communication pipe that is NOT text files.</w:t>
       </w:r>
     </w:p>
     <w:p>
@@ -1061,15 +1054,7 @@
           <w:sz w:val="24"/>
           <w:szCs w:val="24"/>
         </w:rPr>
-        <w:t>descr</w:t>
-      </w:r>
-      <w:r>
-        <w:rPr>
-          <w:b/>
-          <w:sz w:val="24"/>
-          <w:szCs w:val="24"/>
-        </w:rPr>
-        <w:t>ibe a few microservices</w:t>
+        <w:t>describe a few microservices</w:t>
       </w:r>
       <w:r>
         <w:rPr>
@@ -1391,8 +1376,6 @@
               </w:rPr>
               <w:t xml:space="preserve">AWS X-Ray – uses end-to-end view of requests as they travel through the application </w:t>
             </w:r>
-            <w:bookmarkStart w:id="0" w:name="_GoBack"/>
-            <w:bookmarkEnd w:id="0"/>
           </w:p>
           <w:p>
             <w:pPr>
@@ -1497,14 +1480,7 @@
           <w:sz w:val="24"/>
           <w:szCs w:val="24"/>
         </w:rPr>
-        <w:t xml:space="preserve">Spike one microservices </w:t>
-      </w:r>
-      <w:r>
-        <w:rPr>
-          <w:sz w:val="24"/>
-          <w:szCs w:val="24"/>
-        </w:rPr>
-        <w:t>communication approach that is NOT communication via text file (since you already tried that). Example approach:</w:t>
+        <w:t>Spike one microservices communication approach that is NOT communication via text file (since you already tried that). Example approach:</w:t>
       </w:r>
     </w:p>
     <w:p>
@@ -1722,14 +1698,7 @@
           <w:szCs w:val="24"/>
         </w:rPr>
         <w:tab/>
-        <w:t>You are NO</w:t>
-      </w:r>
-      <w:r>
-        <w:rPr>
-          <w:sz w:val="24"/>
-          <w:szCs w:val="24"/>
-        </w:rPr>
-        <w:t>T limited to the list above.</w:t>
+        <w:t>You are NOT limited to the list above.</w:t>
       </w:r>
     </w:p>
     <w:p>
@@ -1904,17 +1873,15 @@
                 <w:highlight w:val="yellow"/>
               </w:rPr>
             </w:pPr>
-            <w:proofErr w:type="spellStart"/>
-            <w:r>
-              <w:rPr>
-                <w:i/>
-                <w:sz w:val="24"/>
-                <w:szCs w:val="24"/>
-                <w:highlight w:val="yellow"/>
-              </w:rPr>
-              <w:t>NameOfMicroservicesCommunicationPipe</w:t>
-            </w:r>
-            <w:proofErr w:type="spellEnd"/>
+            <w:r>
+              <w:rPr>
+                <w:i/>
+                <w:sz w:val="24"/>
+                <w:szCs w:val="24"/>
+                <w:highlight w:val="yellow"/>
+              </w:rPr>
+              <w:t>Python Sockets using TCP protocol</w:t>
+            </w:r>
           </w:p>
         </w:tc>
       </w:tr>
@@ -2014,23 +1981,53 @@
                 <w:between w:val="nil"/>
               </w:pBdr>
               <w:rPr>
-                <w:i/>
-                <w:sz w:val="24"/>
-                <w:szCs w:val="24"/>
-                <w:highlight w:val="yellow"/>
+                <w:b/>
+                <w:sz w:val="24"/>
+                <w:szCs w:val="24"/>
               </w:rPr>
             </w:pPr>
-            <w:proofErr w:type="spellStart"/>
-            <w:r>
-              <w:rPr>
-                <w:i/>
-                <w:sz w:val="24"/>
-                <w:szCs w:val="24"/>
-                <w:highlight w:val="yellow"/>
-              </w:rPr>
-              <w:t>ScreenshotOfSendingMessage</w:t>
-            </w:r>
-            <w:proofErr w:type="spellEnd"/>
+            <w:r>
+              <w:rPr>
+                <w:i/>
+                <w:sz w:val="24"/>
+                <w:szCs w:val="24"/>
+              </w:rPr>
+              <w:drawing>
+                <wp:inline distT="0" distB="0" distL="0" distR="0" wp14:anchorId="68324CCE" wp14:editId="6CB96036">
+                  <wp:extent cx="5207000" cy="1041400"/>
+                  <wp:effectExtent l="0" t="0" r="0" b="6350"/>
+                  <wp:docPr id="3" name="Picture 3"/>
+                  <wp:cNvGraphicFramePr>
+                    <a:graphicFrameLocks xmlns:a="http://schemas.openxmlformats.org/drawingml/2006/main" noChangeAspect="1"/>
+                  </wp:cNvGraphicFramePr>
+                  <a:graphic xmlns:a="http://schemas.openxmlformats.org/drawingml/2006/main">
+                    <a:graphicData uri="http://schemas.openxmlformats.org/drawingml/2006/picture">
+                      <pic:pic xmlns:pic="http://schemas.openxmlformats.org/drawingml/2006/picture">
+                        <pic:nvPicPr>
+                          <pic:cNvPr id="1" name=""/>
+                          <pic:cNvPicPr/>
+                        </pic:nvPicPr>
+                        <pic:blipFill>
+                          <a:blip r:embed="rId8"/>
+                          <a:stretch>
+                            <a:fillRect/>
+                          </a:stretch>
+                        </pic:blipFill>
+                        <pic:spPr>
+                          <a:xfrm>
+                            <a:off x="0" y="0"/>
+                            <a:ext cx="5207000" cy="1041400"/>
+                          </a:xfrm>
+                          <a:prstGeom prst="rect">
+                            <a:avLst/>
+                          </a:prstGeom>
+                        </pic:spPr>
+                      </pic:pic>
+                    </a:graphicData>
+                  </a:graphic>
+                </wp:inline>
+              </w:drawing>
+            </w:r>
           </w:p>
           <w:p>
             <w:pPr>
@@ -2047,6 +2044,48 @@
                 <w:szCs w:val="24"/>
               </w:rPr>
             </w:pPr>
+            <w:r>
+              <w:rPr>
+                <w:b/>
+                <w:sz w:val="24"/>
+                <w:szCs w:val="24"/>
+              </w:rPr>
+              <w:drawing>
+                <wp:inline distT="0" distB="0" distL="0" distR="0" wp14:anchorId="2A69DBE7" wp14:editId="3A25F945">
+                  <wp:extent cx="5207000" cy="3148330"/>
+                  <wp:effectExtent l="0" t="0" r="0" b="0"/>
+                  <wp:docPr id="5" name="Picture 5"/>
+                  <wp:cNvGraphicFramePr>
+                    <a:graphicFrameLocks xmlns:a="http://schemas.openxmlformats.org/drawingml/2006/main" noChangeAspect="1"/>
+                  </wp:cNvGraphicFramePr>
+                  <a:graphic xmlns:a="http://schemas.openxmlformats.org/drawingml/2006/main">
+                    <a:graphicData uri="http://schemas.openxmlformats.org/drawingml/2006/picture">
+                      <pic:pic xmlns:pic="http://schemas.openxmlformats.org/drawingml/2006/picture">
+                        <pic:nvPicPr>
+                          <pic:cNvPr id="1" name=""/>
+                          <pic:cNvPicPr/>
+                        </pic:nvPicPr>
+                        <pic:blipFill>
+                          <a:blip r:embed="rId9"/>
+                          <a:stretch>
+                            <a:fillRect/>
+                          </a:stretch>
+                        </pic:blipFill>
+                        <pic:spPr>
+                          <a:xfrm>
+                            <a:off x="0" y="0"/>
+                            <a:ext cx="5207000" cy="3148330"/>
+                          </a:xfrm>
+                          <a:prstGeom prst="rect">
+                            <a:avLst/>
+                          </a:prstGeom>
+                        </pic:spPr>
+                      </pic:pic>
+                    </a:graphicData>
+                  </a:graphic>
+                </wp:inline>
+              </w:drawing>
+            </w:r>
           </w:p>
           <w:p>
             <w:pPr>
@@ -2182,17 +2221,101 @@
                 <w:highlight w:val="yellow"/>
               </w:rPr>
             </w:pPr>
-            <w:proofErr w:type="spellStart"/>
-            <w:r>
-              <w:rPr>
-                <w:i/>
-                <w:sz w:val="24"/>
-                <w:szCs w:val="24"/>
-                <w:highlight w:val="yellow"/>
-              </w:rPr>
-              <w:t>ScreenshotOfReceivingMessage</w:t>
-            </w:r>
-            <w:proofErr w:type="spellEnd"/>
+            <w:r>
+              <w:rPr>
+                <w:i/>
+                <w:sz w:val="24"/>
+                <w:szCs w:val="24"/>
+              </w:rPr>
+              <w:lastRenderedPageBreak/>
+              <w:drawing>
+                <wp:inline distT="0" distB="0" distL="0" distR="0" wp14:anchorId="053C101D" wp14:editId="6C42CE99">
+                  <wp:extent cx="5207000" cy="1483995"/>
+                  <wp:effectExtent l="0" t="0" r="0" b="1905"/>
+                  <wp:docPr id="4" name="Picture 4"/>
+                  <wp:cNvGraphicFramePr>
+                    <a:graphicFrameLocks xmlns:a="http://schemas.openxmlformats.org/drawingml/2006/main" noChangeAspect="1"/>
+                  </wp:cNvGraphicFramePr>
+                  <a:graphic xmlns:a="http://schemas.openxmlformats.org/drawingml/2006/main">
+                    <a:graphicData uri="http://schemas.openxmlformats.org/drawingml/2006/picture">
+                      <pic:pic xmlns:pic="http://schemas.openxmlformats.org/drawingml/2006/picture">
+                        <pic:nvPicPr>
+                          <pic:cNvPr id="1" name=""/>
+                          <pic:cNvPicPr/>
+                        </pic:nvPicPr>
+                        <pic:blipFill>
+                          <a:blip r:embed="rId10"/>
+                          <a:stretch>
+                            <a:fillRect/>
+                          </a:stretch>
+                        </pic:blipFill>
+                        <pic:spPr>
+                          <a:xfrm>
+                            <a:off x="0" y="0"/>
+                            <a:ext cx="5207000" cy="1483995"/>
+                          </a:xfrm>
+                          <a:prstGeom prst="rect">
+                            <a:avLst/>
+                          </a:prstGeom>
+                        </pic:spPr>
+                      </pic:pic>
+                    </a:graphicData>
+                  </a:graphic>
+                </wp:inline>
+              </w:drawing>
+            </w:r>
+          </w:p>
+          <w:p>
+            <w:pPr>
+              <w:rPr>
+                <w:i/>
+                <w:sz w:val="24"/>
+                <w:szCs w:val="24"/>
+                <w:highlight w:val="yellow"/>
+              </w:rPr>
+            </w:pPr>
+            <w:r>
+              <w:rPr>
+                <w:i/>
+                <w:sz w:val="24"/>
+                <w:szCs w:val="24"/>
+              </w:rPr>
+              <w:drawing>
+                <wp:inline distT="0" distB="0" distL="0" distR="0" wp14:anchorId="285CB88F" wp14:editId="08211A19">
+                  <wp:extent cx="5207000" cy="4429760"/>
+                  <wp:effectExtent l="0" t="0" r="0" b="8890"/>
+                  <wp:docPr id="6" name="Picture 6"/>
+                  <wp:cNvGraphicFramePr>
+                    <a:graphicFrameLocks xmlns:a="http://schemas.openxmlformats.org/drawingml/2006/main" noChangeAspect="1"/>
+                  </wp:cNvGraphicFramePr>
+                  <a:graphic xmlns:a="http://schemas.openxmlformats.org/drawingml/2006/main">
+                    <a:graphicData uri="http://schemas.openxmlformats.org/drawingml/2006/picture">
+                      <pic:pic xmlns:pic="http://schemas.openxmlformats.org/drawingml/2006/picture">
+                        <pic:nvPicPr>
+                          <pic:cNvPr id="1" name=""/>
+                          <pic:cNvPicPr/>
+                        </pic:nvPicPr>
+                        <pic:blipFill>
+                          <a:blip r:embed="rId11"/>
+                          <a:stretch>
+                            <a:fillRect/>
+                          </a:stretch>
+                        </pic:blipFill>
+                        <pic:spPr>
+                          <a:xfrm>
+                            <a:off x="0" y="0"/>
+                            <a:ext cx="5207000" cy="4429760"/>
+                          </a:xfrm>
+                          <a:prstGeom prst="rect">
+                            <a:avLst/>
+                          </a:prstGeom>
+                        </pic:spPr>
+                      </pic:pic>
+                    </a:graphicData>
+                  </a:graphic>
+                </wp:inline>
+              </w:drawing>
+            </w:r>
           </w:p>
           <w:p>
             <w:pPr>
@@ -2234,27 +2357,9 @@
               </w:rPr>
             </w:pPr>
           </w:p>
-          <w:p>
-            <w:pPr>
-              <w:rPr>
-                <w:i/>
-                <w:sz w:val="24"/>
-                <w:szCs w:val="24"/>
-                <w:highlight w:val="yellow"/>
-              </w:rPr>
-            </w:pPr>
-          </w:p>
-          <w:p>
-            <w:pPr>
-              <w:rPr>
-                <w:i/>
-                <w:sz w:val="24"/>
-                <w:szCs w:val="24"/>
-                <w:highlight w:val="yellow"/>
-              </w:rPr>
-            </w:pPr>
-          </w:p>
         </w:tc>
+        <w:bookmarkStart w:id="0" w:name="_GoBack"/>
+        <w:bookmarkEnd w:id="0"/>
       </w:tr>
     </w:tbl>
     <w:p>
@@ -2383,15 +2488,7 @@
           <w:sz w:val="24"/>
           <w:szCs w:val="24"/>
         </w:rPr>
-        <w:t xml:space="preserve">You are responsible for satisfying all criteria listed in the Canvas rubric for </w:t>
-      </w:r>
-      <w:r>
-        <w:rPr>
-          <w:color w:val="000000"/>
-          <w:sz w:val="24"/>
-          <w:szCs w:val="24"/>
-        </w:rPr>
-        <w:t>this assignment. You will be able to revise this assignment if you miss points.</w:t>
+        <w:t>You are responsible for satisfying all criteria listed in the Canvas rubric for this assignment. You will be able to revise this assignment if you miss points.</w:t>
       </w:r>
     </w:p>
     <w:p>
@@ -2444,17 +2541,6 @@
         </w:rPr>
         <w:t>Please ask via Ed so that others can benefit from the answers.</w:t>
       </w:r>
-    </w:p>
-    <w:p>
-      <w:pPr>
-        <w:spacing w:before="177"/>
-        <w:ind w:right="359"/>
-        <w:rPr>
-          <w:i/>
-          <w:sz w:val="24"/>
-          <w:szCs w:val="24"/>
-        </w:rPr>
-      </w:pPr>
     </w:p>
     <w:sectPr>
       <w:pgSz w:w="12240" w:h="15840"/>

</xml_diff>